<commit_message>
Short meeting, short notes update.
</commit_message>
<xml_diff>
--- a/Agendas + Meetings/Notes/MeetingNotes_04-03-2019.docx
+++ b/Agendas + Meetings/Notes/MeetingNotes_04-03-2019.docx
@@ -552,458 +552,223 @@
           <w:lang w:val="en-GB"/>
         </w:rPr>
       </w:pPr>
+      <w:r>
+        <w:rPr>
+          <w:lang w:val="en-GB"/>
+        </w:rPr>
+        <w:t xml:space="preserve"> </w:t>
+      </w:r>
+    </w:p>
+    <w:p>
+      <w:pPr>
+        <w:rPr>
+          <w:b/>
+          <w:lang w:val="en-GB"/>
+        </w:rPr>
+      </w:pPr>
+      <w:r>
+        <w:rPr>
+          <w:b/>
+          <w:lang w:val="en-GB"/>
+        </w:rPr>
+        <w:t>Meeting</w:t>
+      </w:r>
+    </w:p>
+    <w:p>
+      <w:pPr>
+        <w:pStyle w:val="ListParagraph"/>
+        <w:numPr>
+          <w:ilvl w:val="0"/>
+          <w:numId w:val="4"/>
+        </w:numPr>
+        <w:rPr>
+          <w:b/>
+          <w:lang w:val="en-GB"/>
+        </w:rPr>
+      </w:pPr>
+      <w:r>
+        <w:rPr>
+          <w:lang w:val="en-GB"/>
+        </w:rPr>
+        <w:t>Update the ta with our Stand up meeting</w:t>
+      </w:r>
+    </w:p>
+    <w:p>
+      <w:pPr>
+        <w:pStyle w:val="ListParagraph"/>
+        <w:numPr>
+          <w:ilvl w:val="0"/>
+          <w:numId w:val="4"/>
+        </w:numPr>
+        <w:rPr>
+          <w:b/>
+          <w:lang w:val="en-GB"/>
+        </w:rPr>
+      </w:pPr>
+      <w:r>
+        <w:rPr>
+          <w:lang w:val="en-GB"/>
+        </w:rPr>
+        <w:t>Bonus Feature: Store history of the earned points</w:t>
+      </w:r>
+    </w:p>
+    <w:p>
+      <w:pPr>
+        <w:rPr>
+          <w:b/>
+          <w:lang w:val="en-GB"/>
+        </w:rPr>
+      </w:pPr>
+    </w:p>
+    <w:p>
+      <w:pPr>
+        <w:rPr>
+          <w:b/>
+          <w:lang w:val="en-GB"/>
+        </w:rPr>
+      </w:pPr>
+      <w:r>
+        <w:rPr>
+          <w:b/>
+          <w:lang w:val="en-GB"/>
+        </w:rPr>
+        <w:t>TA points</w:t>
+      </w:r>
+    </w:p>
+    <w:p>
+      <w:pPr>
+        <w:pStyle w:val="ListParagraph"/>
+        <w:numPr>
+          <w:ilvl w:val="0"/>
+          <w:numId w:val="4"/>
+        </w:numPr>
+        <w:rPr>
+          <w:b/>
+          <w:lang w:val="en-GB"/>
+        </w:rPr>
+      </w:pPr>
+      <w:r>
+        <w:rPr>
+          <w:lang w:val="en-GB"/>
+        </w:rPr>
+        <w:t>How is committing going</w:t>
+      </w:r>
+    </w:p>
+    <w:p>
+      <w:pPr>
+        <w:pStyle w:val="ListParagraph"/>
+        <w:numPr>
+          <w:ilvl w:val="1"/>
+          <w:numId w:val="4"/>
+        </w:numPr>
+        <w:rPr>
+          <w:b/>
+          <w:lang w:val="en-GB"/>
+        </w:rPr>
+      </w:pPr>
+      <w:r>
+        <w:rPr>
+          <w:lang w:val="en-GB"/>
+        </w:rPr>
+        <w:t>As much as possible</w:t>
+      </w:r>
+    </w:p>
+    <w:p>
+      <w:pPr>
+        <w:pStyle w:val="ListParagraph"/>
+        <w:numPr>
+          <w:ilvl w:val="1"/>
+          <w:numId w:val="4"/>
+        </w:numPr>
+        <w:rPr>
+          <w:b/>
+          <w:lang w:val="en-GB"/>
+        </w:rPr>
+      </w:pPr>
+      <w:r>
+        <w:rPr>
+          <w:lang w:val="en-GB"/>
+        </w:rPr>
+        <w:t>Small commits</w:t>
+      </w:r>
+    </w:p>
+    <w:p>
+      <w:pPr>
+        <w:pStyle w:val="ListParagraph"/>
+        <w:numPr>
+          <w:ilvl w:val="1"/>
+          <w:numId w:val="4"/>
+        </w:numPr>
+        <w:rPr>
+          <w:b/>
+          <w:lang w:val="en-GB"/>
+        </w:rPr>
+      </w:pPr>
+      <w:r>
+        <w:rPr>
+          <w:lang w:val="en-GB"/>
+        </w:rPr>
+        <w:t>Big chunks committed and pushed equals bad practice</w:t>
+      </w:r>
+    </w:p>
+    <w:p>
+      <w:pPr>
+        <w:pStyle w:val="ListParagraph"/>
+        <w:numPr>
+          <w:ilvl w:val="0"/>
+          <w:numId w:val="4"/>
+        </w:numPr>
+        <w:rPr>
+          <w:b/>
+          <w:lang w:val="en-GB"/>
+        </w:rPr>
+      </w:pPr>
+      <w:r>
+        <w:rPr>
+          <w:lang w:val="en-GB"/>
+        </w:rPr>
+        <w:t>Adjustments</w:t>
+      </w:r>
+    </w:p>
+    <w:p>
+      <w:pPr>
+        <w:pStyle w:val="ListParagraph"/>
+        <w:numPr>
+          <w:ilvl w:val="1"/>
+          <w:numId w:val="4"/>
+        </w:numPr>
+        <w:rPr>
+          <w:b/>
+          <w:lang w:val="en-GB"/>
+        </w:rPr>
+      </w:pPr>
+      <w:r>
+        <w:rPr>
+          <w:lang w:val="en-GB"/>
+        </w:rPr>
+        <w:t>For example not pushing to the master because it gave problems</w:t>
+      </w:r>
+    </w:p>
+    <w:p>
+      <w:pPr>
+        <w:pStyle w:val="ListParagraph"/>
+        <w:numPr>
+          <w:ilvl w:val="0"/>
+          <w:numId w:val="4"/>
+        </w:numPr>
+        <w:rPr>
+          <w:b/>
+          <w:lang w:val="en-GB"/>
+        </w:rPr>
+      </w:pPr>
+      <w:r>
+        <w:rPr>
+          <w:lang w:val="en-GB"/>
+        </w:rPr>
+        <w:t>Backlog</w:t>
+      </w:r>
       <w:bookmarkStart w:id="0" w:name="_GoBack"/>
       <w:bookmarkEnd w:id="0"/>
-      <w:r>
-        <w:rPr>
-          <w:lang w:val="en-GB"/>
-        </w:rPr>
-        <w:t xml:space="preserve"> </w:t>
-      </w:r>
-    </w:p>
-    <w:p>
-      <w:pPr>
-        <w:rPr>
-          <w:b/>
-          <w:lang w:val="en-GB"/>
-        </w:rPr>
-      </w:pPr>
-      <w:r>
-        <w:rPr>
-          <w:b/>
-          <w:lang w:val="en-GB"/>
-        </w:rPr>
-        <w:br w:type="page"/>
-      </w:r>
-    </w:p>
-    <w:p>
-      <w:pPr>
-        <w:jc w:val="center"/>
-        <w:rPr>
-          <w:b/>
-          <w:lang w:val="en-GB"/>
-        </w:rPr>
-      </w:pPr>
-      <w:r>
-        <w:rPr>
-          <w:b/>
-          <w:lang w:val="en-GB"/>
-        </w:rPr>
-        <w:lastRenderedPageBreak/>
-        <w:t>Attachment 1</w:t>
-      </w:r>
-    </w:p>
-    <w:p>
-      <w:pPr>
-        <w:jc w:val="center"/>
-        <w:rPr>
-          <w:b/>
-          <w:lang w:val="en-GB"/>
-        </w:rPr>
-      </w:pPr>
-      <w:r>
-        <w:rPr>
-          <w:b/>
-          <w:lang w:val="en-GB"/>
-        </w:rPr>
-        <w:t>Agenda week 4</w:t>
-      </w:r>
-    </w:p>
-    <w:p>
-      <w:pPr>
-        <w:rPr>
-          <w:lang w:val="en-GB"/>
-        </w:rPr>
-      </w:pPr>
-    </w:p>
-    <w:p>
-      <w:pPr>
-        <w:rPr>
-          <w:b/>
-          <w:lang w:val="en-GB"/>
-        </w:rPr>
-      </w:pPr>
-      <w:r>
-        <w:rPr>
-          <w:b/>
-          <w:lang w:val="en-GB"/>
-        </w:rPr>
-        <w:t>Things to talk about</w:t>
-      </w:r>
-    </w:p>
-    <w:p>
-      <w:pPr>
-        <w:numPr>
-          <w:ilvl w:val="0"/>
-          <w:numId w:val="2"/>
-        </w:numPr>
-        <w:rPr>
-          <w:lang w:val="en-GB"/>
-        </w:rPr>
-      </w:pPr>
-      <w:r>
-        <w:rPr>
-          <w:lang w:val="en-GB"/>
-        </w:rPr>
-        <w:t>Structure of the server: Which libraries we will use; how we will make the server online; how to communicate between server and client; etc.</w:t>
-      </w:r>
-    </w:p>
-    <w:p>
-      <w:pPr>
-        <w:numPr>
-          <w:ilvl w:val="0"/>
-          <w:numId w:val="2"/>
-        </w:numPr>
-        <w:rPr>
-          <w:lang w:val="en-GB"/>
-        </w:rPr>
-      </w:pPr>
-      <w:r>
-        <w:rPr>
-          <w:lang w:val="en-GB"/>
-        </w:rPr>
-        <w:t>Login GUI: This screen is (almost) done. It only needs some final aesthetic features. We should discuss if all practical functions are indeed present.</w:t>
-      </w:r>
-    </w:p>
-    <w:p>
-      <w:pPr>
-        <w:numPr>
-          <w:ilvl w:val="0"/>
-          <w:numId w:val="2"/>
-        </w:numPr>
-        <w:rPr>
-          <w:lang w:val="en-GB"/>
-        </w:rPr>
-      </w:pPr>
-      <w:r>
-        <w:rPr>
-          <w:lang w:val="en-GB"/>
-        </w:rPr>
-        <w:t xml:space="preserve">GUI second screen: Discussing the current state and what features it should contain eventually. </w:t>
-      </w:r>
-    </w:p>
-    <w:p>
-      <w:pPr>
-        <w:numPr>
-          <w:ilvl w:val="0"/>
-          <w:numId w:val="2"/>
-        </w:numPr>
-        <w:rPr>
-          <w:lang w:val="en-GB"/>
-        </w:rPr>
-      </w:pPr>
-      <w:r>
-        <w:rPr>
-          <w:lang w:val="en-GB"/>
-        </w:rPr>
-        <w:t>Combining a database with our project: Discuss the ‘hows’ and ‘whats’ of the implementation.</w:t>
-      </w:r>
-    </w:p>
-    <w:p>
-      <w:pPr>
-        <w:numPr>
-          <w:ilvl w:val="0"/>
-          <w:numId w:val="2"/>
-        </w:numPr>
-      </w:pPr>
-      <w:r>
-        <w:t>Testing!</w:t>
-      </w:r>
-    </w:p>
-    <w:p>
-      <w:pPr>
-        <w:numPr>
-          <w:ilvl w:val="0"/>
-          <w:numId w:val="2"/>
-        </w:numPr>
-        <w:rPr>
-          <w:lang w:val="en-GB"/>
-        </w:rPr>
-      </w:pPr>
-      <w:r>
-        <w:rPr>
-          <w:lang w:val="en-GB"/>
-        </w:rPr>
-        <w:t>Thinking about how to implement (one of) the 8 features we finally need to have in the project.</w:t>
-      </w:r>
-    </w:p>
-    <w:p>
-      <w:pPr>
-        <w:numPr>
-          <w:ilvl w:val="0"/>
-          <w:numId w:val="2"/>
-        </w:numPr>
-        <w:rPr>
-          <w:lang w:val="en-GB"/>
-        </w:rPr>
-      </w:pPr>
-      <w:r>
-        <w:rPr>
-          <w:lang w:val="en-GB"/>
-        </w:rPr>
-        <w:t>Other issues still open on GitLab.</w:t>
-      </w:r>
-    </w:p>
-    <w:p>
-      <w:pPr>
-        <w:rPr>
-          <w:lang w:val="en-GB"/>
-        </w:rPr>
-      </w:pPr>
-    </w:p>
-    <w:p>
-      <w:pPr>
-        <w:rPr>
-          <w:lang w:val="en-GB"/>
-        </w:rPr>
-      </w:pPr>
-    </w:p>
-    <w:p>
-      <w:pPr>
-        <w:rPr>
-          <w:b/>
-          <w:lang w:val="en-GB"/>
-        </w:rPr>
-      </w:pPr>
-      <w:r>
-        <w:rPr>
-          <w:b/>
-          <w:lang w:val="en-GB"/>
-        </w:rPr>
-        <w:t>To-do’s and until next meeting</w:t>
-      </w:r>
-    </w:p>
-    <w:p>
-      <w:pPr>
-        <w:numPr>
-          <w:ilvl w:val="0"/>
-          <w:numId w:val="1"/>
-        </w:numPr>
-        <w:rPr>
-          <w:lang w:val="en-GB"/>
-        </w:rPr>
-      </w:pPr>
-      <w:r>
-        <w:rPr>
-          <w:lang w:val="en-GB"/>
-        </w:rPr>
-        <w:t>Getting the server to work correctly. This should be our top priority.</w:t>
-      </w:r>
-    </w:p>
-    <w:p>
-      <w:pPr>
-        <w:numPr>
-          <w:ilvl w:val="0"/>
-          <w:numId w:val="1"/>
-        </w:numPr>
-        <w:rPr>
-          <w:lang w:val="en-GB"/>
-        </w:rPr>
-      </w:pPr>
-      <w:r>
-        <w:rPr>
-          <w:lang w:val="en-GB"/>
-        </w:rPr>
-        <w:t>Adding functions to the second screen of the GUI.</w:t>
-      </w:r>
-    </w:p>
-    <w:p>
-      <w:pPr>
-        <w:numPr>
-          <w:ilvl w:val="0"/>
-          <w:numId w:val="1"/>
-        </w:numPr>
-        <w:rPr>
-          <w:lang w:val="en-GB"/>
-        </w:rPr>
-      </w:pPr>
-      <w:r>
-        <w:rPr>
-          <w:lang w:val="en-GB"/>
-        </w:rPr>
-        <w:t xml:space="preserve">Making the first screen </w:t>
-      </w:r>
-      <w:r>
-        <w:rPr>
-          <w:i/>
-          <w:lang w:val="en-GB"/>
-        </w:rPr>
-        <w:t>beautiful.</w:t>
-      </w:r>
-    </w:p>
-    <w:p>
-      <w:pPr>
-        <w:numPr>
-          <w:ilvl w:val="0"/>
-          <w:numId w:val="1"/>
-        </w:numPr>
-        <w:rPr>
-          <w:lang w:val="en-GB"/>
-        </w:rPr>
-      </w:pPr>
-      <w:r>
-        <w:rPr>
-          <w:lang w:val="en-GB"/>
-        </w:rPr>
-        <w:t>Finding statistics concerning CO2 submission.</w:t>
-      </w:r>
-    </w:p>
-    <w:p>
-      <w:pPr>
-        <w:numPr>
-          <w:ilvl w:val="0"/>
-          <w:numId w:val="1"/>
-        </w:numPr>
-        <w:rPr>
-          <w:lang w:val="en-GB"/>
-        </w:rPr>
-      </w:pPr>
-      <w:r>
-        <w:rPr>
-          <w:lang w:val="en-GB"/>
-        </w:rPr>
-        <w:t>Starting the implementation of (one of) the features.</w:t>
-      </w:r>
-    </w:p>
-    <w:p>
-      <w:pPr>
-        <w:numPr>
-          <w:ilvl w:val="0"/>
-          <w:numId w:val="1"/>
-        </w:numPr>
-        <w:rPr>
-          <w:lang w:val="en-GB"/>
-        </w:rPr>
-      </w:pPr>
-      <w:r>
-        <w:rPr>
-          <w:lang w:val="en-GB"/>
-        </w:rPr>
-        <w:t>TEST. We should seriously take testing a bit more seriously.</w:t>
-      </w:r>
-    </w:p>
-    <w:p>
-      <w:pPr>
-        <w:rPr>
-          <w:lang w:val="en-GB"/>
-        </w:rPr>
-      </w:pPr>
-    </w:p>
-    <w:p>
-      <w:pPr>
-        <w:rPr>
-          <w:b/>
-        </w:rPr>
-      </w:pPr>
-      <w:r>
-        <w:rPr>
-          <w:b/>
-        </w:rPr>
-        <w:t>Deliverables / goals</w:t>
-      </w:r>
-    </w:p>
-    <w:p>
-      <w:pPr>
-        <w:numPr>
-          <w:ilvl w:val="0"/>
-          <w:numId w:val="3"/>
-        </w:numPr>
-        <w:rPr>
-          <w:lang w:val="en-GB"/>
-        </w:rPr>
-      </w:pPr>
-      <w:r>
-        <w:rPr>
-          <w:lang w:val="en-GB"/>
-        </w:rPr>
-        <w:t>Getting the server to work fine</w:t>
-      </w:r>
-    </w:p>
-    <w:p>
-      <w:pPr>
-        <w:numPr>
-          <w:ilvl w:val="0"/>
-          <w:numId w:val="3"/>
-        </w:numPr>
-        <w:rPr>
-          <w:lang w:val="en-GB"/>
-        </w:rPr>
-      </w:pPr>
-      <w:r>
-        <w:rPr>
-          <w:lang w:val="en-GB"/>
-        </w:rPr>
-        <w:t>Having a concrete plan for the rest of the GUI.</w:t>
-      </w:r>
-    </w:p>
-    <w:p>
-      <w:pPr>
-        <w:numPr>
-          <w:ilvl w:val="0"/>
-          <w:numId w:val="3"/>
-        </w:numPr>
-        <w:rPr>
-          <w:lang w:val="en-GB"/>
-        </w:rPr>
-      </w:pPr>
-      <w:r>
-        <w:rPr>
-          <w:lang w:val="en-GB"/>
-        </w:rPr>
-        <w:t>Finding a way to combine a database.</w:t>
-      </w:r>
-    </w:p>
-    <w:p>
-      <w:pPr>
-        <w:numPr>
-          <w:ilvl w:val="0"/>
-          <w:numId w:val="3"/>
-        </w:numPr>
-        <w:rPr>
-          <w:lang w:val="en-GB"/>
-        </w:rPr>
-      </w:pPr>
-      <w:r>
-        <w:rPr>
-          <w:lang w:val="en-GB"/>
-        </w:rPr>
-        <w:t>Increasing our test branch coverage.</w:t>
-      </w:r>
-    </w:p>
-    <w:p>
-      <w:pPr>
-        <w:rPr>
-          <w:lang w:val="en-GB"/>
-        </w:rPr>
-      </w:pPr>
-    </w:p>
-    <w:p>
-      <w:pPr>
-        <w:rPr>
-          <w:b/>
-          <w:lang w:val="en-GB"/>
-        </w:rPr>
-      </w:pPr>
-      <w:r>
-        <w:rPr>
-          <w:b/>
-          <w:lang w:val="en-GB"/>
-        </w:rPr>
-        <w:t>Responsibilities</w:t>
-      </w:r>
-    </w:p>
-    <w:p>
-      <w:pPr>
-        <w:rPr>
-          <w:lang w:val="en-GB"/>
-        </w:rPr>
-      </w:pPr>
-      <w:r>
-        <w:rPr>
-          <w:lang w:val="en-GB"/>
-        </w:rPr>
-        <w:t>Everybody will be responsible for one or multiple subjects. This will be further discussed at the meeting.</w:t>
-      </w:r>
     </w:p>
     <w:sectPr>
       <w:pgSz w:w="11909" w:h="16834"/>
@@ -1146,7 +911,7 @@
         <w:b w:val="0"/>
       </w:rPr>
     </w:lvl>
-    <w:lvl w:ilvl="1" w:tplc="20000003" w:tentative="1">
+    <w:lvl w:ilvl="1" w:tplc="20000003">
       <w:start w:val="1"/>
       <w:numFmt w:val="bullet"/>
       <w:lvlText w:val="o"/>

</xml_diff>